<commit_message>
updated docker files since bower needs to be installed directly in the project structure.
</commit_message>
<xml_diff>
--- a/MEAN_Stack_Docker_Windows_7_Setup.docx
+++ b/MEAN_Stack_Docker_Windows_7_Setup.docx
@@ -7,77 +7,77 @@
         <w:pStyle w:val="Title"/>
       </w:pPr>
       <w:r>
-        <w:t xml:space="preserve">Docker Machine </w:t>
+        <w:t xml:space="preserve">MEAN Stack with </w:t>
+      </w:r>
+      <w:r>
+        <w:t xml:space="preserve">Docker </w:t>
+      </w:r>
+      <w:r>
+        <w:t>for Windows 7 Setup</w:t>
+      </w:r>
+    </w:p>
+    <w:p>
+      <w:pPr>
+        <w:spacing w:after="0"/>
+      </w:pPr>
+      <w:r>
+        <w:t>Kirk S. Kalvar</w:t>
+      </w:r>
+    </w:p>
+    <w:p>
+      <w:pPr>
+        <w:spacing w:after="0"/>
+      </w:pPr>
+      <w:r>
+        <w:t>June 22, 2015</w:t>
+      </w:r>
+    </w:p>
+    <w:p>
+      <w:pPr>
+        <w:pStyle w:val="Heading1"/>
+      </w:pPr>
+      <w:r>
+        <w:t>Overview</w:t>
+      </w:r>
+    </w:p>
+    <w:p>
+      <w:pPr>
+        <w:spacing w:after="0"/>
+      </w:pPr>
+    </w:p>
+    <w:p>
+      <w:pPr>
+        <w:spacing w:after="0"/>
+      </w:pPr>
+      <w:r>
+        <w:t>One of the nice things about docker</w:t>
+      </w:r>
+      <w:r>
+        <w:t>-</w:t>
+      </w:r>
+      <w:r>
+        <w:t xml:space="preserve">machine </w:t>
       </w:r>
       <w:r>
         <w:t xml:space="preserve">and </w:t>
       </w:r>
       <w:r>
-        <w:t xml:space="preserve">Docker Compose </w:t>
-      </w:r>
-      <w:r>
-        <w:t>E</w:t>
-      </w:r>
-      <w:r>
-        <w:t>nvironments</w:t>
-      </w:r>
-    </w:p>
-    <w:p>
-      <w:pPr>
-        <w:spacing w:after="0"/>
-      </w:pPr>
-      <w:r>
-        <w:t>Kirk S. Kalvar</w:t>
-      </w:r>
-    </w:p>
-    <w:p>
-      <w:pPr>
-        <w:spacing w:after="0"/>
-      </w:pPr>
-      <w:r>
-        <w:t>Wednesday, February 25, 2015</w:t>
-      </w:r>
-    </w:p>
-    <w:p>
-      <w:pPr>
-        <w:pStyle w:val="Heading1"/>
-      </w:pPr>
-      <w:r>
-        <w:t>Overview</w:t>
-      </w:r>
-    </w:p>
-    <w:p>
-      <w:pPr>
-        <w:spacing w:after="0"/>
-      </w:pPr>
-    </w:p>
-    <w:p>
-      <w:pPr>
-        <w:spacing w:after="0"/>
-      </w:pPr>
-      <w:r>
-        <w:t>One of the nice things about docker</w:t>
+        <w:t>docker</w:t>
       </w:r>
       <w:r>
         <w:t>-</w:t>
       </w:r>
       <w:r>
-        <w:t xml:space="preserve">machine </w:t>
-      </w:r>
-      <w:r>
-        <w:t xml:space="preserve">and </w:t>
-      </w:r>
-      <w:r>
-        <w:t>docker</w:t>
-      </w:r>
-      <w:r>
-        <w:t>-</w:t>
-      </w:r>
-      <w:r>
         <w:t>compose</w:t>
       </w:r>
       <w:r>
-        <w:t xml:space="preserve"> is how easy you can put together a somewhat </w:t>
+        <w:t xml:space="preserve"> is how </w:t>
+      </w:r>
+      <w:r>
+        <w:t>easily</w:t>
+      </w:r>
+      <w:r>
+        <w:t xml:space="preserve"> you can put together a somewhat </w:t>
       </w:r>
       <w:r>
         <w:t>sophisticated</w:t>
@@ -167,11 +167,6 @@
     </w:p>
     <w:p>
       <w:pPr>
-        <w:spacing w:after="0"/>
-      </w:pPr>
-    </w:p>
-    <w:p>
-      <w:pPr>
         <w:pStyle w:val="Heading2"/>
       </w:pPr>
       <w:r>
@@ -334,19 +329,34 @@
       </w:pPr>
       <w:r>
         <w:lastRenderedPageBreak/>
-        <w:t xml:space="preserve">In order to access from your desktop you need to add port </w:t>
+        <w:t xml:space="preserve">In order to access port </w:t>
       </w:r>
       <w:r>
         <w:t>3000</w:t>
       </w:r>
       <w:r>
-        <w:t xml:space="preserve"> to "port forwardi</w:t>
-      </w:r>
-      <w:r>
-        <w:t xml:space="preserve">ng" setting for </w:t>
-      </w:r>
-      <w:r>
-        <w:t>Virtual Machine in VirtualBox.</w:t>
+        <w:t xml:space="preserve"> </w:t>
+      </w:r>
+      <w:r>
+        <w:t xml:space="preserve">from your client machine  you need to set </w:t>
+      </w:r>
+      <w:r>
+        <w:t>"port forwardi</w:t>
+      </w:r>
+      <w:r>
+        <w:t xml:space="preserve">ng" </w:t>
+      </w:r>
+      <w:r>
+        <w:t xml:space="preserve">for the Docker </w:t>
+      </w:r>
+      <w:r>
+        <w:t>VM</w:t>
+      </w:r>
+      <w:r>
+        <w:t xml:space="preserve"> </w:t>
+      </w:r>
+      <w:r>
+        <w:t>in VirtualBox.</w:t>
       </w:r>
     </w:p>
     <w:p>
@@ -443,19 +453,14 @@
         <w:spacing w:after="0"/>
       </w:pPr>
       <w:r>
-        <w:t xml:space="preserve">To speed up the process we can share a local drive via VirtualBox and run scripts </w:t>
-      </w:r>
-      <w:r>
-        <w:t>via the</w:t>
-      </w:r>
-      <w:r>
-        <w:t xml:space="preserve"> Docker VM</w:t>
-      </w:r>
-    </w:p>
-    <w:p>
-      <w:pPr>
-        <w:spacing w:after="0"/>
-      </w:pPr>
+        <w:t xml:space="preserve">To share a local drive </w:t>
+      </w:r>
+      <w:r>
+        <w:t xml:space="preserve">on the client machine </w:t>
+      </w:r>
+      <w:r>
+        <w:t>with the Docker VM in VirtualBox.</w:t>
+      </w:r>
     </w:p>
     <w:p>
       <w:pPr>
@@ -528,13 +533,228 @@
         <w:pStyle w:val="Heading2"/>
       </w:pPr>
       <w:r>
+        <w:t>Restart Docker VM</w:t>
+      </w:r>
+    </w:p>
+    <w:p/>
+    <w:p>
+      <w:r>
+        <w:t>This will enable port forwarding/file sharing with the client machine</w:t>
+      </w:r>
+    </w:p>
+    <w:p>
+      <w:pPr>
+        <w:spacing w:after="0"/>
+      </w:pPr>
+      <w:r>
+        <w:t>docker-machine stop dev</w:t>
+      </w:r>
+    </w:p>
+    <w:p>
+      <w:pPr>
+        <w:spacing w:after="0"/>
+      </w:pPr>
+      <w:r>
+        <w:t>docker-machine start dev</w:t>
+      </w:r>
+    </w:p>
+    <w:p>
+      <w:pPr>
+        <w:pStyle w:val="Heading1"/>
+      </w:pPr>
+      <w:r>
+        <w:t>Install</w:t>
+      </w:r>
+      <w:r>
+        <w:t xml:space="preserve"> </w:t>
+      </w:r>
+      <w:r>
+        <w:t>Docker Compose</w:t>
+      </w:r>
+    </w:p>
+    <w:p/>
+    <w:p>
+      <w:r>
+        <w:t xml:space="preserve">Create </w:t>
+      </w:r>
+      <w:r>
+        <w:t xml:space="preserve">/var/lib/bootlocal.sh </w:t>
+      </w:r>
+      <w:r>
+        <w:t xml:space="preserve">so </w:t>
+      </w:r>
+      <w:r>
+        <w:t xml:space="preserve">an alias </w:t>
+      </w:r>
+      <w:r>
+        <w:t xml:space="preserve">that will setup </w:t>
+      </w:r>
+      <w:r>
+        <w:t>to run</w:t>
+      </w:r>
+      <w:r>
+        <w:t xml:space="preserve"> </w:t>
+      </w:r>
+      <w:r>
+        <w:t>docker-compose</w:t>
+      </w:r>
+      <w:r>
+        <w:t xml:space="preserve"> every time the Docker VM boots.</w:t>
+      </w:r>
+    </w:p>
+    <w:p>
+      <w:pPr>
+        <w:spacing w:after="0"/>
+      </w:pPr>
+    </w:p>
+    <w:p>
+      <w:pPr>
+        <w:pStyle w:val="Heading2"/>
+      </w:pPr>
+      <w:r>
+        <w:t>Setting Up Docker Compose</w:t>
+      </w:r>
+      <w:r>
+        <w:t xml:space="preserve"> (Windows 7 hack)</w:t>
+      </w:r>
+    </w:p>
+    <w:p>
+      <w:pPr>
+        <w:spacing w:after="0"/>
+      </w:pPr>
+    </w:p>
+    <w:p>
+      <w:pPr>
+        <w:spacing w:after="0"/>
+      </w:pPr>
+      <w:r>
+        <w:t>This is strictly a windows hack and as far as I know not needed on other platforms.</w:t>
+      </w:r>
+    </w:p>
+    <w:p>
+      <w:pPr>
+        <w:spacing w:after="0"/>
+      </w:pPr>
+    </w:p>
+    <w:p>
+      <w:pPr>
+        <w:spacing w:after="0"/>
+      </w:pPr>
+    </w:p>
+    <w:p>
+      <w:pPr>
+        <w:spacing w:after="0"/>
+      </w:pPr>
+      <w:r>
+        <w:t>docker-machine ssh dev</w:t>
+      </w:r>
+    </w:p>
+    <w:p>
+      <w:pPr>
+        <w:spacing w:after="0"/>
+      </w:pPr>
+    </w:p>
+    <w:p>
+      <w:pPr>
+        <w:spacing w:after="0"/>
+      </w:pPr>
+      <w:r>
+        <w:t>sudo touch /var/lib/boot2docker/bootlocal.sh</w:t>
+      </w:r>
+    </w:p>
+    <w:p>
+      <w:pPr>
+        <w:spacing w:after="0"/>
+      </w:pPr>
+      <w:r>
+        <w:t>sudo chmod 777 /var/lib/boot2docker/bootlocal.sh</w:t>
+      </w:r>
+    </w:p>
+    <w:p>
+      <w:pPr>
+        <w:spacing w:after="0"/>
+      </w:pPr>
+    </w:p>
+    <w:p>
+      <w:pPr>
+        <w:spacing w:after="0"/>
+      </w:pPr>
+      <w:r>
+        <w:t>sudo cat &lt;&lt; EOF &gt; /var/lib/boot2docker/bootlocal.sh</w:t>
+      </w:r>
+    </w:p>
+    <w:p>
+      <w:pPr>
+        <w:spacing w:after="0"/>
+      </w:pPr>
+      <w:r>
+        <w:t>echo 'alias docker-compose='"'"'docker run \</w:t>
+      </w:r>
+    </w:p>
+    <w:p>
+      <w:pPr>
+        <w:spacing w:after="0"/>
+      </w:pPr>
+      <w:r>
+        <w:t xml:space="preserve">        -v \$(pwd):/app \</w:t>
+      </w:r>
+    </w:p>
+    <w:p>
+      <w:pPr>
+        <w:spacing w:after="0"/>
+      </w:pPr>
+      <w:r>
+        <w:t xml:space="preserve">        -v /var/run/docker.sock:/var/run/docker.sock \</w:t>
+      </w:r>
+    </w:p>
+    <w:p>
+      <w:pPr>
+        <w:spacing w:after="0"/>
+      </w:pPr>
+      <w:r>
+        <w:t xml:space="preserve">        -ti dduportal/docker-compose:1.2.0'"'" &gt;&gt; /home/docker/.ashrc</w:t>
+      </w:r>
+    </w:p>
+    <w:p>
+      <w:pPr>
+        <w:spacing w:after="0"/>
+      </w:pPr>
+      <w:r>
+        <w:t>EOF</w:t>
+      </w:r>
+    </w:p>
+    <w:p>
+      <w:pPr>
+        <w:spacing w:after="0"/>
+      </w:pPr>
+    </w:p>
+    <w:p>
+      <w:pPr>
+        <w:pStyle w:val="Heading2"/>
+      </w:pPr>
+      <w:r>
         <w:t>Poweroff and Restart Docker VM</w:t>
       </w:r>
     </w:p>
     <w:p/>
     <w:p>
       <w:r>
-        <w:t>This will enable port forwarding/file sharing with the client machine</w:t>
+        <w:t xml:space="preserve"> </w:t>
+      </w:r>
+      <w:r>
+        <w:t xml:space="preserve">This will </w:t>
+      </w:r>
+      <w:r>
+        <w:t xml:space="preserve">setup </w:t>
+      </w:r>
+      <w:r>
+        <w:t xml:space="preserve">the </w:t>
+      </w:r>
+      <w:r>
+        <w:t>docker-compose</w:t>
+      </w:r>
+      <w:r>
+        <w:t xml:space="preserve"> alias</w:t>
       </w:r>
     </w:p>
     <w:p>
@@ -555,47 +775,293 @@
     </w:p>
     <w:p>
       <w:pPr>
+        <w:spacing w:after="0"/>
+      </w:pPr>
+    </w:p>
+    <w:p>
+      <w:pPr>
+        <w:pStyle w:val="Heading2"/>
+      </w:pPr>
+      <w:r>
+        <w:t>Testing docker-compose</w:t>
+      </w:r>
+    </w:p>
+    <w:p/>
+    <w:p>
+      <w:pPr>
+        <w:spacing w:after="0"/>
+      </w:pPr>
+      <w:r>
+        <w:t>docker-machine ssh dev</w:t>
+      </w:r>
+    </w:p>
+    <w:p>
+      <w:pPr>
+        <w:spacing w:after="0"/>
+      </w:pPr>
+      <w:r>
+        <w:t>docker-compose</w:t>
+      </w:r>
+    </w:p>
+    <w:p>
+      <w:pPr>
+        <w:spacing w:after="0"/>
+      </w:pPr>
+    </w:p>
+    <w:p>
+      <w:pPr>
+        <w:spacing w:after="0"/>
+      </w:pPr>
+    </w:p>
+    <w:p>
+      <w:pPr>
         <w:pStyle w:val="Heading1"/>
       </w:pPr>
       <w:r>
-        <w:t>Install</w:t>
-      </w:r>
-      <w:r>
+        <w:t>Install MEAN on Client Machine</w:t>
+      </w:r>
+    </w:p>
+    <w:p/>
+    <w:p>
+      <w:r>
+        <w:t xml:space="preserve">Since </w:t>
+      </w:r>
+      <w:r>
+        <w:t xml:space="preserve">the Docker VM share called </w:t>
+      </w:r>
+      <w:r>
+        <w:rPr>
+          <w:b/>
+        </w:rPr>
+        <w:t>/c/Users</w:t>
+      </w:r>
+      <w:r>
+        <w:rPr>
+          <w:b/>
+        </w:rPr>
         <w:t xml:space="preserve"> </w:t>
       </w:r>
       <w:r>
-        <w:t>Docker Compose</w:t>
+        <w:t>is s</w:t>
+      </w:r>
+      <w:r>
+        <w:t>hared directory with your client machine</w:t>
+      </w:r>
+      <w:r>
+        <w:t xml:space="preserve">, </w:t>
+      </w:r>
+      <w:r>
+        <w:t xml:space="preserve">any changes on your client machine </w:t>
+      </w:r>
+      <w:r>
+        <w:t xml:space="preserve">during development </w:t>
+      </w:r>
+      <w:r>
+        <w:t xml:space="preserve">will </w:t>
+      </w:r>
+      <w:r>
+        <w:t xml:space="preserve">automatically </w:t>
+      </w:r>
+      <w:r>
+        <w:t xml:space="preserve">be available </w:t>
+      </w:r>
+      <w:r>
+        <w:t>to the Docker VM</w:t>
+      </w:r>
+      <w:r>
+        <w:t>.</w:t>
+      </w:r>
+    </w:p>
+    <w:p>
+      <w:r>
+        <w:t>Note</w:t>
+      </w:r>
+      <w:r>
+        <w:rPr>
+          <w:b/>
+        </w:rPr>
+        <w:t>: &lt;username&gt; is your windows username.</w:t>
+      </w:r>
+    </w:p>
+    <w:p>
+      <w:pPr>
+        <w:pStyle w:val="Heading2"/>
+      </w:pPr>
+      <w:r>
+        <w:t>Setup Shared Directory on Client Machine</w:t>
       </w:r>
     </w:p>
     <w:p/>
     <w:p>
       <w:r>
-        <w:t xml:space="preserve">Modify /var/lib/bootlocal.sh to create an alias </w:t>
-      </w:r>
-      <w:r>
-        <w:t xml:space="preserve">that will setup </w:t>
-      </w:r>
-      <w:r>
-        <w:t xml:space="preserve">docker-compose alias </w:t>
-      </w:r>
-      <w:r>
-        <w:t>every time the Docker VM starts.</w:t>
-      </w:r>
-    </w:p>
-    <w:p>
-      <w:pPr>
-        <w:spacing w:after="0"/>
-      </w:pPr>
+        <w:t>Make a directory called C:/Users/&lt;username&gt;/git on your client machine.</w:t>
+      </w:r>
+    </w:p>
+    <w:p>
+      <w:pPr>
+        <w:rPr>
+          <w:b/>
+        </w:rPr>
+      </w:pPr>
+      <w:r>
+        <w:rPr>
+          <w:b/>
+        </w:rPr>
+        <w:t>Note:  Currently /c/Users is the only supported shared</w:t>
+      </w:r>
+      <w:r>
+        <w:rPr>
+          <w:b/>
+        </w:rPr>
+        <w:t xml:space="preserve"> directory available for docker-compose volumes </w:t>
+      </w:r>
+      <w:r>
+        <w:rPr>
+          <w:b/>
+        </w:rPr>
+        <w:t xml:space="preserve">when sharing directories with a windows machine.  </w:t>
+      </w:r>
     </w:p>
     <w:p>
       <w:pPr>
         <w:pStyle w:val="Heading2"/>
       </w:pPr>
       <w:r>
-        <w:t>Setting Up Docker Compose</w:t>
-      </w:r>
-      <w:r>
-        <w:t xml:space="preserve"> (Windows 7 hack)</w:t>
+        <w:lastRenderedPageBreak/>
+        <w:t>Checkout mean from github</w:t>
+      </w:r>
+    </w:p>
+    <w:p>
+      <w:pPr>
+        <w:spacing w:after="0"/>
+      </w:pPr>
+    </w:p>
+    <w:p>
+      <w:pPr>
+        <w:spacing w:after="0"/>
+      </w:pPr>
+      <w:r>
+        <w:t xml:space="preserve">git clone </w:t>
+      </w:r>
+      <w:r>
+        <w:t>https://github.com/</w:t>
+      </w:r>
+      <w:r>
+        <w:t>meanjs</w:t>
+      </w:r>
+      <w:r>
+        <w:t>/mean.git</w:t>
+      </w:r>
+    </w:p>
+    <w:p>
+      <w:pPr>
+        <w:spacing w:after="0"/>
+      </w:pPr>
+      <w:r>
+        <w:t>git checkout 0.4.0</w:t>
+      </w:r>
+    </w:p>
+    <w:p>
+      <w:pPr>
+        <w:spacing w:after="0"/>
+      </w:pPr>
+    </w:p>
+    <w:p>
+      <w:pPr>
+        <w:spacing w:after="0"/>
+      </w:pPr>
+      <w:r>
+        <w:t xml:space="preserve">git clone </w:t>
+      </w:r>
+      <w:r>
+        <w:t>https://github.com/kskalvar/mean-stack.git</w:t>
+      </w:r>
+      <w:r>
+        <w:t xml:space="preserve">  </w:t>
+      </w:r>
+    </w:p>
+    <w:p>
+      <w:pPr>
+        <w:spacing w:after="0"/>
+      </w:pPr>
+    </w:p>
+    <w:p>
+      <w:pPr>
+        <w:spacing w:after="0"/>
+      </w:pPr>
+      <w:r>
+        <w:t xml:space="preserve">copy </w:t>
+      </w:r>
+      <w:r>
+        <w:rPr>
+          <w:b/>
+        </w:rPr>
+        <w:t>Dockerfile</w:t>
+      </w:r>
+      <w:r>
+        <w:t xml:space="preserve"> </w:t>
+      </w:r>
+      <w:r>
+        <w:rPr>
+          <w:b/>
+        </w:rPr>
+        <w:t xml:space="preserve">docker-compose.yml  </w:t>
+      </w:r>
+      <w:r>
+        <w:t>from the mean-stack directory to the mean directory</w:t>
+      </w:r>
+    </w:p>
+    <w:p>
+      <w:pPr>
+        <w:spacing w:after="0"/>
+      </w:pPr>
+    </w:p>
+    <w:p>
+      <w:pPr>
+        <w:spacing w:after="0"/>
+      </w:pPr>
+      <w:r>
+        <w:t xml:space="preserve">You will need to modify the following line in </w:t>
+      </w:r>
+      <w:r>
+        <w:t>the mean directory: config/env/development.js</w:t>
+      </w:r>
+    </w:p>
+    <w:p>
+      <w:pPr>
+        <w:spacing w:after="0"/>
+      </w:pPr>
+      <w:r>
+        <w:t xml:space="preserve">  db: "mongodb://</w:t>
+      </w:r>
+      <w:r>
+        <w:rPr>
+          <w:b/>
+          <w:i/>
+        </w:rPr>
+        <w:t>db</w:t>
+      </w:r>
+      <w:r>
+        <w:t>/mean-dev",</w:t>
+      </w:r>
+    </w:p>
+    <w:p>
+      <w:pPr>
+        <w:spacing w:after="0"/>
+      </w:pPr>
+    </w:p>
+    <w:p>
+      <w:pPr>
+        <w:pStyle w:val="Heading1"/>
+      </w:pPr>
+      <w:r>
+        <w:t xml:space="preserve">Build </w:t>
+      </w:r>
+      <w:r>
+        <w:t>MEAN</w:t>
+      </w:r>
+      <w:r>
+        <w:t xml:space="preserve"> using docker-compose</w:t>
       </w:r>
     </w:p>
     <w:p>
@@ -615,102 +1081,57 @@
       <w:pPr>
         <w:spacing w:after="0"/>
       </w:pPr>
-    </w:p>
-    <w:p>
-      <w:pPr>
-        <w:spacing w:after="0"/>
-      </w:pPr>
-      <w:r>
-        <w:t>sudo touch /var/lib/boot2docker/bootlocal.sh</w:t>
-      </w:r>
-    </w:p>
-    <w:p>
-      <w:pPr>
-        <w:spacing w:after="0"/>
-      </w:pPr>
-      <w:r>
-        <w:t>sudo chmod 777 /var/lib/boot2docker/bootlocal.sh</w:t>
-      </w:r>
-    </w:p>
-    <w:p>
-      <w:pPr>
-        <w:spacing w:after="0"/>
-      </w:pPr>
-    </w:p>
-    <w:p>
-      <w:pPr>
-        <w:spacing w:after="0"/>
-      </w:pPr>
-      <w:r>
-        <w:t>sudo cat &lt;&lt; EOF &gt; /var/lib/boot2docker/bootlocal.sh</w:t>
-      </w:r>
-    </w:p>
-    <w:p>
-      <w:pPr>
-        <w:spacing w:after="0"/>
-      </w:pPr>
-      <w:r>
-        <w:t>echo 'alias docker-compose='"'"'docker run \</w:t>
-      </w:r>
-    </w:p>
-    <w:p>
-      <w:pPr>
-        <w:spacing w:after="0"/>
-      </w:pPr>
-      <w:r>
-        <w:t xml:space="preserve">        -v \$(pwd):/app \</w:t>
-      </w:r>
-    </w:p>
-    <w:p>
-      <w:pPr>
-        <w:spacing w:after="0"/>
-      </w:pPr>
-      <w:r>
-        <w:t xml:space="preserve">        -v /var/run/docker.sock:/var/run/docker.sock \</w:t>
-      </w:r>
-    </w:p>
-    <w:p>
-      <w:pPr>
-        <w:spacing w:after="0"/>
-      </w:pPr>
-      <w:r>
-        <w:t xml:space="preserve">        -ti dduportal/docker-compose:1.2.0'"'" &gt;&gt; /home/docker/.ashrc</w:t>
-      </w:r>
-    </w:p>
-    <w:p>
-      <w:pPr>
-        <w:spacing w:after="0"/>
-      </w:pPr>
-      <w:r>
-        <w:t>EOF</w:t>
-      </w:r>
-    </w:p>
-    <w:p>
-      <w:pPr>
-        <w:spacing w:after="0"/>
-      </w:pPr>
+      <w:r>
+        <w:t>cd /c/Users/&lt;username&gt;/git/mean</w:t>
+      </w:r>
+    </w:p>
+    <w:p>
+      <w:pPr>
+        <w:spacing w:after="0"/>
+      </w:pPr>
+      <w:r>
+        <w:t xml:space="preserve">docker-compose  up </w:t>
+      </w:r>
     </w:p>
     <w:p>
       <w:pPr>
         <w:pStyle w:val="Heading2"/>
       </w:pPr>
       <w:r>
-        <w:t>Poweroff and Restart Docker VM</w:t>
+        <w:t>Testing</w:t>
+      </w:r>
+      <w:r>
+        <w:t xml:space="preserve"> MEAN</w:t>
       </w:r>
     </w:p>
     <w:p/>
     <w:p>
+      <w:pPr>
+        <w:spacing w:after="0"/>
+      </w:pPr>
+      <w:r>
+        <w:t xml:space="preserve">Test </w:t>
+      </w:r>
+      <w:r>
+        <w:t xml:space="preserve">from </w:t>
+      </w:r>
+      <w:r>
+        <w:t>Docker VM "</w:t>
+      </w:r>
+      <w:r>
+        <w:t>dev</w:t>
+      </w:r>
+      <w:r>
+        <w:t>" directly, or</w:t>
+      </w:r>
       <w:r>
         <w:t xml:space="preserve"> </w:t>
       </w:r>
       <w:r>
-        <w:t xml:space="preserve">This will </w:t>
-      </w:r>
-      <w:r>
-        <w:t xml:space="preserve">setup </w:t>
-      </w:r>
-      <w:r>
-        <w:t>docker-compose</w:t>
+        <w:t xml:space="preserve">your </w:t>
+      </w:r>
+      <w:r>
+        <w:t>client using http</w:t>
       </w:r>
       <w:r>
         <w:t>.</w:t>
@@ -720,401 +1141,95 @@
       <w:pPr>
         <w:spacing w:after="0"/>
       </w:pPr>
-      <w:r>
-        <w:t>docker-machine stop dev</w:t>
-      </w:r>
-    </w:p>
-    <w:p>
-      <w:pPr>
-        <w:spacing w:after="0"/>
-      </w:pPr>
-      <w:r>
-        <w:t>docker-machine start dev</w:t>
-      </w:r>
-    </w:p>
-    <w:p>
-      <w:pPr>
-        <w:spacing w:after="0"/>
-      </w:pPr>
-    </w:p>
-    <w:p>
-      <w:pPr>
-        <w:pStyle w:val="Heading2"/>
-      </w:pPr>
-      <w:r>
-        <w:t>Testing docker-compose</w:t>
+    </w:p>
+    <w:p>
+      <w:pPr>
+        <w:spacing w:after="0"/>
+      </w:pPr>
+      <w:r>
+        <w:t xml:space="preserve">curl </w:t>
+      </w:r>
+      <w:r>
+        <w:t>http://</w:t>
+      </w:r>
+      <w:r>
+        <w:t>localhost</w:t>
+      </w:r>
+      <w:r>
+        <w:t>:</w:t>
+      </w:r>
+      <w:r>
+        <w:t>3000</w:t>
+      </w:r>
+      <w:r>
+        <w:t>0/</w:t>
+      </w:r>
+    </w:p>
+    <w:p>
+      <w:pPr>
+        <w:spacing w:after="0"/>
+      </w:pPr>
+    </w:p>
+    <w:p>
+      <w:pPr>
+        <w:pStyle w:val="Heading1"/>
+      </w:pPr>
+      <w:r>
+        <w:t xml:space="preserve">docker-compose </w:t>
+      </w:r>
+      <w:r>
+        <w:t>C</w:t>
+      </w:r>
+      <w:r>
+        <w:t>ommands</w:t>
+      </w:r>
+    </w:p>
+    <w:p>
+      <w:pPr>
+        <w:spacing w:after="0"/>
+      </w:pPr>
+    </w:p>
+    <w:p>
+      <w:pPr>
+        <w:spacing w:after="0"/>
+      </w:pPr>
+      <w:r>
+        <w:t xml:space="preserve">docker-compose stop </w:t>
+      </w:r>
+    </w:p>
+    <w:p>
+      <w:pPr>
+        <w:spacing w:after="0"/>
+      </w:pPr>
+      <w:r>
+        <w:t>docker-compose start</w:t>
+      </w:r>
+    </w:p>
+    <w:p>
+      <w:pPr>
+        <w:spacing w:after="0"/>
+      </w:pPr>
+      <w:r>
+        <w:t>docker-compose restart</w:t>
+      </w:r>
+    </w:p>
+    <w:p>
+      <w:pPr>
+        <w:spacing w:after="0"/>
+      </w:pPr>
+      <w:r>
+        <w:t>docker-compose rm</w:t>
+      </w:r>
+      <w:r>
+        <w:t xml:space="preserve"> -f</w:t>
       </w:r>
     </w:p>
     <w:p/>
     <w:p>
       <w:pPr>
-        <w:spacing w:after="0"/>
-      </w:pPr>
-      <w:r>
-        <w:t>docker-machine ssh dev</w:t>
-      </w:r>
-    </w:p>
-    <w:p>
-      <w:pPr>
-        <w:spacing w:after="0"/>
-      </w:pPr>
-      <w:r>
-        <w:t>docker-compose</w:t>
-      </w:r>
-    </w:p>
-    <w:p>
-      <w:pPr>
         <w:pStyle w:val="Heading1"/>
       </w:pPr>
       <w:r>
-        <w:t xml:space="preserve">Install </w:t>
-      </w:r>
-      <w:r>
-        <w:t>MEAN</w:t>
-      </w:r>
-    </w:p>
-    <w:p/>
-    <w:p>
-      <w:r>
-        <w:t>Since /c/Users/</w:t>
-      </w:r>
-      <w:r>
-        <w:t>&lt;username&gt;</w:t>
-      </w:r>
-      <w:r>
-        <w:t xml:space="preserve"> is a shared directory</w:t>
-      </w:r>
-      <w:r>
-        <w:t xml:space="preserve"> with your client machine</w:t>
-      </w:r>
-      <w:r>
-        <w:t>, once you've built mean</w:t>
-      </w:r>
-      <w:r>
-        <w:t xml:space="preserve"> it </w:t>
-      </w:r>
-      <w:r>
-        <w:t>will be available on your client machine.</w:t>
-      </w:r>
-      <w:r>
-        <w:t xml:space="preserve">  Note: </w:t>
-      </w:r>
-      <w:r>
-        <w:t>&lt;username&gt;</w:t>
-      </w:r>
-      <w:r>
-        <w:t xml:space="preserve"> is your windows </w:t>
-      </w:r>
-      <w:r>
-        <w:t>username</w:t>
-      </w:r>
-      <w:r>
-        <w:t>.</w:t>
-      </w:r>
-    </w:p>
-    <w:p>
-      <w:pPr>
-        <w:spacing w:after="0"/>
-      </w:pPr>
-      <w:r>
-        <w:t>cd /c/Users/</w:t>
-      </w:r>
-      <w:r>
-        <w:t>&lt;username&gt;</w:t>
-      </w:r>
-    </w:p>
-    <w:p>
-      <w:pPr>
-        <w:spacing w:after="0"/>
-      </w:pPr>
-      <w:r>
-        <w:t>mkdir git</w:t>
-      </w:r>
-    </w:p>
-    <w:p>
-      <w:pPr>
-        <w:spacing w:after="0"/>
-      </w:pPr>
-      <w:r>
-        <w:t>cd git</w:t>
-      </w:r>
-    </w:p>
-    <w:p>
-      <w:pPr>
-        <w:spacing w:after="0"/>
-      </w:pPr>
-    </w:p>
-    <w:p>
-      <w:pPr>
-        <w:spacing w:after="0"/>
-      </w:pPr>
-      <w:r>
-        <w:t xml:space="preserve">git clone </w:t>
-      </w:r>
-      <w:r>
-        <w:t>https://github.com/</w:t>
-      </w:r>
-      <w:r>
-        <w:t>meanjs</w:t>
-      </w:r>
-      <w:r>
-        <w:t>/mean.git</w:t>
-      </w:r>
-      <w:r>
-        <w:t xml:space="preserve"> </w:t>
-      </w:r>
-    </w:p>
-    <w:p>
-      <w:pPr>
-        <w:spacing w:after="0"/>
-      </w:pPr>
-      <w:r>
-        <w:t xml:space="preserve">git clone </w:t>
-      </w:r>
-      <w:r>
-        <w:t>https://github.com/kskalvar/mean-stack.git</w:t>
-      </w:r>
-      <w:r>
-        <w:t xml:space="preserve">   # Be sure to see README.md</w:t>
-      </w:r>
-    </w:p>
-    <w:p>
-      <w:pPr>
-        <w:spacing w:after="0"/>
-      </w:pPr>
-    </w:p>
-    <w:p>
-      <w:pPr>
-        <w:spacing w:after="0"/>
-      </w:pPr>
-      <w:r>
-        <w:t>cd mean</w:t>
-      </w:r>
-    </w:p>
-    <w:p>
-      <w:pPr>
-        <w:spacing w:after="0"/>
-      </w:pPr>
-      <w:r>
-        <w:t>git checkout 0.4.0</w:t>
-      </w:r>
-    </w:p>
-    <w:p>
-      <w:pPr>
-        <w:spacing w:after="0"/>
-      </w:pPr>
-    </w:p>
-    <w:p>
-      <w:pPr>
-        <w:spacing w:after="0"/>
-      </w:pPr>
-      <w:r>
-        <w:t xml:space="preserve">cd </w:t>
-      </w:r>
-      <w:r>
-        <w:t xml:space="preserve"> </w:t>
-      </w:r>
-      <w:r>
-        <w:t>..</w:t>
-      </w:r>
-      <w:r>
-        <w:t>/</w:t>
-      </w:r>
-      <w:r>
-        <w:t>mean</w:t>
-      </w:r>
-      <w:r>
-        <w:t>-</w:t>
-      </w:r>
-      <w:r>
-        <w:t>stack</w:t>
-      </w:r>
-    </w:p>
-    <w:p>
-      <w:pPr>
-        <w:spacing w:after="0"/>
-      </w:pPr>
-      <w:r>
-        <w:t xml:space="preserve">cp </w:t>
-      </w:r>
-      <w:r>
-        <w:t xml:space="preserve"> </w:t>
-      </w:r>
-      <w:r>
-        <w:t>Dockerfile docker-compose.yml ../mean</w:t>
-      </w:r>
-    </w:p>
-    <w:p>
-      <w:pPr>
-        <w:spacing w:after="0"/>
-      </w:pPr>
-    </w:p>
-    <w:p>
-      <w:pPr>
-        <w:spacing w:after="0"/>
-      </w:pPr>
-      <w:r>
-        <w:lastRenderedPageBreak/>
-        <w:t>cd ../mean</w:t>
-      </w:r>
-    </w:p>
-    <w:p>
-      <w:pPr>
-        <w:spacing w:after="0"/>
-      </w:pPr>
-    </w:p>
-    <w:p>
-      <w:pPr>
-        <w:spacing w:after="0"/>
-      </w:pPr>
-      <w:r>
-        <w:t>You will need to modify the following line in config/env/development.js:</w:t>
-      </w:r>
-    </w:p>
-    <w:p>
-      <w:pPr>
-        <w:spacing w:after="0"/>
-      </w:pPr>
-      <w:r>
-        <w:t xml:space="preserve">  db: "mongodb://db/mean-dev",</w:t>
-      </w:r>
-    </w:p>
-    <w:p>
-      <w:pPr>
-        <w:spacing w:after="0"/>
-      </w:pPr>
-    </w:p>
-    <w:p>
-      <w:pPr>
-        <w:spacing w:after="0"/>
-      </w:pPr>
-      <w:r>
-        <w:t>docker-compose  up -d</w:t>
-      </w:r>
-    </w:p>
-    <w:p>
-      <w:pPr>
-        <w:pStyle w:val="Heading2"/>
-      </w:pPr>
-      <w:r>
-        <w:t>Testing</w:t>
-      </w:r>
-      <w:r>
-        <w:t xml:space="preserve"> MEAN</w:t>
-      </w:r>
-    </w:p>
-    <w:p/>
-    <w:p>
-      <w:pPr>
-        <w:spacing w:after="0"/>
-      </w:pPr>
-      <w:r>
-        <w:t xml:space="preserve">Test </w:t>
-      </w:r>
-      <w:r>
-        <w:t xml:space="preserve">from </w:t>
-      </w:r>
-      <w:r>
-        <w:t xml:space="preserve">dev directly, and </w:t>
-      </w:r>
-      <w:r>
-        <w:t>your client machine</w:t>
-      </w:r>
-      <w:r>
-        <w:t xml:space="preserve"> using curl</w:t>
-      </w:r>
-    </w:p>
-    <w:p>
-      <w:pPr>
-        <w:spacing w:after="0"/>
-      </w:pPr>
-    </w:p>
-    <w:p>
-      <w:pPr>
-        <w:spacing w:after="0"/>
-      </w:pPr>
-      <w:r>
-        <w:t xml:space="preserve">curl </w:t>
-      </w:r>
-      <w:r>
-        <w:t>http://</w:t>
-      </w:r>
-      <w:r>
-        <w:t>localhost</w:t>
-      </w:r>
-      <w:r>
-        <w:t>:</w:t>
-      </w:r>
-      <w:r>
-        <w:t>3000</w:t>
-      </w:r>
-      <w:r>
-        <w:t>0/</w:t>
-      </w:r>
-    </w:p>
-    <w:p>
-      <w:pPr>
-        <w:spacing w:after="0"/>
-      </w:pPr>
-    </w:p>
-    <w:p>
-      <w:pPr>
-        <w:pStyle w:val="Heading1"/>
-      </w:pPr>
-      <w:r>
-        <w:t xml:space="preserve">docker-compose </w:t>
-      </w:r>
-      <w:r>
-        <w:t>C</w:t>
-      </w:r>
-      <w:r>
-        <w:t>ommands</w:t>
-      </w:r>
-    </w:p>
-    <w:p>
-      <w:pPr>
-        <w:spacing w:after="0"/>
-      </w:pPr>
-    </w:p>
-    <w:p>
-      <w:pPr>
-        <w:spacing w:after="0"/>
-      </w:pPr>
-      <w:r>
-        <w:t xml:space="preserve">docker-compose stop </w:t>
-      </w:r>
-    </w:p>
-    <w:p>
-      <w:pPr>
-        <w:spacing w:after="0"/>
-      </w:pPr>
-      <w:r>
-        <w:t>docker-compose start</w:t>
-      </w:r>
-    </w:p>
-    <w:p>
-      <w:pPr>
-        <w:spacing w:after="0"/>
-      </w:pPr>
-      <w:r>
-        <w:t>docker-compose restart</w:t>
-      </w:r>
-    </w:p>
-    <w:p>
-      <w:pPr>
-        <w:spacing w:after="0"/>
-      </w:pPr>
-      <w:r>
-        <w:t>docker-compose rm</w:t>
-      </w:r>
-    </w:p>
-    <w:p/>
-    <w:p/>
-    <w:p>
-      <w:pPr>
-        <w:pStyle w:val="Heading1"/>
-      </w:pPr>
-      <w:r>
         <w:t>Attach</w:t>
       </w:r>
       <w:r>
@@ -1125,6 +1240,9 @@
       </w:r>
       <w:r>
         <w:t xml:space="preserve">a </w:t>
+      </w:r>
+      <w:r>
+        <w:t xml:space="preserve">Running </w:t>
       </w:r>
       <w:r>
         <w:t>Docker Container</w:t>

</xml_diff>